<commit_message>
many small fixed checked in user docu & qaplan updated
</commit_message>
<xml_diff>
--- a/doc/projectFiles/Requirements.docx
+++ b/doc/projectFiles/Requirements.docx
@@ -23,25 +23,41 @@
           <w:lang w:val="en-US"/>
         </w:rPr>
       </w:pPr>
+      <w:proofErr w:type="spellStart"/>
       <w:r>
         <w:rPr>
           <w:lang w:val="en-US"/>
         </w:rPr>
-        <w:t>Funktionale Requirements</w:t>
-      </w:r>
-    </w:p>
-    <w:p>
-      <w:pPr>
+        <w:t>Funktionale</w:t>
+      </w:r>
+      <w:proofErr w:type="spellEnd"/>
+      <w:r>
         <w:rPr>
           <w:lang w:val="en-US"/>
         </w:rPr>
-      </w:pPr>
-      <w:r>
+        <w:t xml:space="preserve"> Requirements</w:t>
+      </w:r>
+    </w:p>
+    <w:p>
+      <w:pPr>
         <w:rPr>
           <w:lang w:val="en-US"/>
         </w:rPr>
-        <w:t>1 Veranstaltungs-Verwaltung</w:t>
-      </w:r>
+      </w:pPr>
+      <w:r>
+        <w:rPr>
+          <w:lang w:val="en-US"/>
+        </w:rPr>
+        <w:t xml:space="preserve">1 </w:t>
+      </w:r>
+      <w:proofErr w:type="spellStart"/>
+      <w:r>
+        <w:rPr>
+          <w:lang w:val="en-US"/>
+        </w:rPr>
+        <w:t>Veranstaltungs-Verwaltung</w:t>
+      </w:r>
+      <w:proofErr w:type="spellEnd"/>
     </w:p>
     <w:p>
       <w:pPr>
@@ -128,8 +144,16 @@
         <w:rPr>
           <w:lang w:val="en-US"/>
         </w:rPr>
-        <w:t>2 Analyse</w:t>
-      </w:r>
+        <w:t xml:space="preserve">2 </w:t>
+      </w:r>
+      <w:proofErr w:type="spellStart"/>
+      <w:r>
+        <w:rPr>
+          <w:lang w:val="en-US"/>
+        </w:rPr>
+        <w:t>Analyse</w:t>
+      </w:r>
+      <w:proofErr w:type="spellEnd"/>
     </w:p>
     <w:p>
       <w:pPr>
@@ -225,8 +249,16 @@
         <w:rPr>
           <w:lang w:val="en-US"/>
         </w:rPr>
-        <w:t>3 Tweet-Filterung</w:t>
-      </w:r>
+        <w:t>3 Tweet-</w:t>
+      </w:r>
+      <w:proofErr w:type="spellStart"/>
+      <w:r>
+        <w:rPr>
+          <w:lang w:val="en-US"/>
+        </w:rPr>
+        <w:t>Filterung</w:t>
+      </w:r>
+      <w:proofErr w:type="spellEnd"/>
     </w:p>
     <w:p>
       <w:pPr>
@@ -380,6 +412,7 @@
       </w:r>
     </w:p>
     <w:sectPr>
+      <w:footerReference w:type="default" r:id="rId7"/>
       <w:pgSz w:w="11906" w:h="16838"/>
       <w:pgMar w:top="1417" w:right="1417" w:bottom="1134" w:left="1417" w:header="708" w:footer="708" w:gutter="0"/>
       <w:cols w:space="708"/>
@@ -387,6 +420,91 @@
     </w:sectPr>
   </w:body>
 </w:document>
+</file>
+
+<file path=word/endnotes.xml><?xml version="1.0" encoding="utf-8"?>
+<w:endnotes xmlns:ve="http://schemas.openxmlformats.org/markup-compatibility/2006" xmlns:o="urn:schemas-microsoft-com:office:office" xmlns:r="http://schemas.openxmlformats.org/officeDocument/2006/relationships" xmlns:m="http://schemas.openxmlformats.org/officeDocument/2006/math" xmlns:v="urn:schemas-microsoft-com:vml" xmlns:wp="http://schemas.openxmlformats.org/drawingml/2006/wordprocessingDrawing" xmlns:w10="urn:schemas-microsoft-com:office:word" xmlns:w="http://schemas.openxmlformats.org/wordprocessingml/2006/main" xmlns:wne="http://schemas.microsoft.com/office/word/2006/wordml">
+  <w:endnote w:type="separator" w:id="-1">
+    <w:p>
+      <w:pPr>
+        <w:spacing w:after="0" w:line="240" w:lineRule="auto"/>
+      </w:pPr>
+      <w:r>
+        <w:separator/>
+      </w:r>
+    </w:p>
+  </w:endnote>
+  <w:endnote w:type="continuationSeparator" w:id="0">
+    <w:p>
+      <w:pPr>
+        <w:spacing w:after="0" w:line="240" w:lineRule="auto"/>
+      </w:pPr>
+      <w:r>
+        <w:continuationSeparator/>
+      </w:r>
+    </w:p>
+  </w:endnote>
+</w:endnotes>
+</file>
+
+<file path=word/footer1.xml><?xml version="1.0" encoding="utf-8"?>
+<w:ftr xmlns:ve="http://schemas.openxmlformats.org/markup-compatibility/2006" xmlns:o="urn:schemas-microsoft-com:office:office" xmlns:r="http://schemas.openxmlformats.org/officeDocument/2006/relationships" xmlns:m="http://schemas.openxmlformats.org/officeDocument/2006/math" xmlns:v="urn:schemas-microsoft-com:vml" xmlns:wp="http://schemas.openxmlformats.org/drawingml/2006/wordprocessingDrawing" xmlns:w10="urn:schemas-microsoft-com:office:word" xmlns:w="http://schemas.openxmlformats.org/wordprocessingml/2006/main" xmlns:wne="http://schemas.microsoft.com/office/word/2006/wordml">
+  <w:sdt>
+    <w:sdtPr>
+      <w:id w:val="114903777"/>
+      <w:docPartObj>
+        <w:docPartGallery w:val="Page Numbers (Bottom of Page)"/>
+        <w:docPartUnique/>
+      </w:docPartObj>
+    </w:sdtPr>
+    <w:sdtContent>
+      <w:p>
+        <w:pPr>
+          <w:pStyle w:val="Footer"/>
+          <w:jc w:val="right"/>
+        </w:pPr>
+        <w:fldSimple w:instr=" PAGE   \* MERGEFORMAT ">
+          <w:r>
+            <w:rPr>
+              <w:noProof/>
+            </w:rPr>
+            <w:t>2</w:t>
+          </w:r>
+        </w:fldSimple>
+      </w:p>
+    </w:sdtContent>
+  </w:sdt>
+  <w:p>
+    <w:pPr>
+      <w:pStyle w:val="Footer"/>
+    </w:pPr>
+  </w:p>
+</w:ftr>
+</file>
+
+<file path=word/footnotes.xml><?xml version="1.0" encoding="utf-8"?>
+<w:footnotes xmlns:ve="http://schemas.openxmlformats.org/markup-compatibility/2006" xmlns:o="urn:schemas-microsoft-com:office:office" xmlns:r="http://schemas.openxmlformats.org/officeDocument/2006/relationships" xmlns:m="http://schemas.openxmlformats.org/officeDocument/2006/math" xmlns:v="urn:schemas-microsoft-com:vml" xmlns:wp="http://schemas.openxmlformats.org/drawingml/2006/wordprocessingDrawing" xmlns:w10="urn:schemas-microsoft-com:office:word" xmlns:w="http://schemas.openxmlformats.org/wordprocessingml/2006/main" xmlns:wne="http://schemas.microsoft.com/office/word/2006/wordml">
+  <w:footnote w:type="separator" w:id="-1">
+    <w:p>
+      <w:pPr>
+        <w:spacing w:after="0" w:line="240" w:lineRule="auto"/>
+      </w:pPr>
+      <w:r>
+        <w:separator/>
+      </w:r>
+    </w:p>
+  </w:footnote>
+  <w:footnote w:type="continuationSeparator" w:id="0">
+    <w:p>
+      <w:pPr>
+        <w:spacing w:after="0" w:line="240" w:lineRule="auto"/>
+      </w:pPr>
+      <w:r>
+        <w:continuationSeparator/>
+      </w:r>
+    </w:p>
+  </w:footnote>
+</w:footnotes>
 </file>
 
 <file path=word/numbering.xml><?xml version="1.0" encoding="utf-8"?>
@@ -1134,6 +1252,52 @@
       <w:ind w:left="720"/>
       <w:contextualSpacing/>
     </w:pPr>
+  </w:style>
+  <w:style w:type="paragraph" w:styleId="Header">
+    <w:name w:val="header"/>
+    <w:basedOn w:val="Normal"/>
+    <w:link w:val="HeaderChar"/>
+    <w:uiPriority w:val="99"/>
+    <w:semiHidden/>
+    <w:unhideWhenUsed/>
+    <w:rsid w:val="00257951"/>
+    <w:pPr>
+      <w:tabs>
+        <w:tab w:val="center" w:pos="4536"/>
+        <w:tab w:val="right" w:pos="9072"/>
+      </w:tabs>
+      <w:spacing w:after="0" w:line="240" w:lineRule="auto"/>
+    </w:pPr>
+  </w:style>
+  <w:style w:type="character" w:customStyle="1" w:styleId="HeaderChar">
+    <w:name w:val="Header Char"/>
+    <w:basedOn w:val="DefaultParagraphFont"/>
+    <w:link w:val="Header"/>
+    <w:uiPriority w:val="99"/>
+    <w:semiHidden/>
+    <w:rsid w:val="00257951"/>
+  </w:style>
+  <w:style w:type="paragraph" w:styleId="Footer">
+    <w:name w:val="footer"/>
+    <w:basedOn w:val="Normal"/>
+    <w:link w:val="FooterChar"/>
+    <w:uiPriority w:val="99"/>
+    <w:unhideWhenUsed/>
+    <w:rsid w:val="00257951"/>
+    <w:pPr>
+      <w:tabs>
+        <w:tab w:val="center" w:pos="4536"/>
+        <w:tab w:val="right" w:pos="9072"/>
+      </w:tabs>
+      <w:spacing w:after="0" w:line="240" w:lineRule="auto"/>
+    </w:pPr>
+  </w:style>
+  <w:style w:type="character" w:customStyle="1" w:styleId="FooterChar">
+    <w:name w:val="Footer Char"/>
+    <w:basedOn w:val="DefaultParagraphFont"/>
+    <w:link w:val="Footer"/>
+    <w:uiPriority w:val="99"/>
+    <w:rsid w:val="00257951"/>
   </w:style>
 </w:styles>
 </file>

</xml_diff>